<commit_message>
dodannie nowego fhd i aktualizacja systemowego dpu
</commit_message>
<xml_diff>
--- a/tekst.docx
+++ b/tekst.docx
@@ -252,8 +252,6 @@
         </w:rPr>
         <w:t>ochrony ustawia grafik ochrony na dane dni, które wystawa obejmuje.</w:t>
       </w:r>
-      <w:bookmarkStart w:id="1" w:name="_GoBack"/>
-      <w:bookmarkEnd w:id="1"/>
       <w:r>
         <w:rPr>
           <w:sz w:val="28"/>
@@ -1059,10 +1057,10 @@
           <w:noProof/>
         </w:rPr>
         <w:drawing>
-          <wp:inline distT="0" distB="0" distL="0" distR="0" wp14:anchorId="47FFAB66" wp14:editId="6CEC9B68">
-            <wp:extent cx="5760720" cy="4362450"/>
-            <wp:effectExtent l="0" t="0" r="0" b="0"/>
-            <wp:docPr id="5" name="Picture 5" descr="A close up of a map&#10;&#10;Description automatically generated"/>
+          <wp:inline distT="0" distB="0" distL="0" distR="0" wp14:anchorId="02929D7B" wp14:editId="7096E263">
+            <wp:extent cx="5760720" cy="4779645"/>
+            <wp:effectExtent l="0" t="0" r="0" b="1905"/>
+            <wp:docPr id="1" name="Picture 1" descr="A close up of a map&#10;&#10;Description automatically generated"/>
             <wp:cNvGraphicFramePr>
               <a:graphicFrameLocks xmlns:a="http://schemas.openxmlformats.org/drawingml/2006/main" noChangeAspect="1"/>
             </wp:cNvGraphicFramePr>
@@ -1070,7 +1068,7 @@
               <a:graphicData uri="http://schemas.openxmlformats.org/drawingml/2006/picture">
                 <pic:pic xmlns:pic="http://schemas.openxmlformats.org/drawingml/2006/picture">
                   <pic:nvPicPr>
-                    <pic:cNvPr id="5" name="diagram_systemowy_PU2.png"/>
+                    <pic:cNvPr id="1" name="diagram_systemowy_PU2.png"/>
                     <pic:cNvPicPr/>
                   </pic:nvPicPr>
                   <pic:blipFill>
@@ -1088,7 +1086,7 @@
                   <pic:spPr>
                     <a:xfrm>
                       <a:off x="0" y="0"/>
-                      <a:ext cx="5760720" cy="4362450"/>
+                      <a:ext cx="5760720" cy="4779645"/>
                     </a:xfrm>
                     <a:prstGeom prst="rect">
                       <a:avLst/>
@@ -1100,6 +1098,8 @@
           </wp:inline>
         </w:drawing>
       </w:r>
+      <w:bookmarkStart w:id="1" w:name="_GoBack"/>
+      <w:bookmarkEnd w:id="1"/>
     </w:p>
     <w:p/>
     <w:sectPr>

</xml_diff>